<commit_message>
redux as a connection
</commit_message>
<xml_diff>
--- a/Create now a robofriends site.docx
+++ b/Create now a robofriends site.docx
@@ -6747,8 +6747,6 @@
         <w:ind w:left="1800"/>
         <w:jc w:val="both"/>
       </w:pPr>
-      <w:bookmarkStart w:id="0" w:name="_GoBack"/>
-      <w:bookmarkEnd w:id="0"/>
       <w:r>
         <w:rPr>
           <w:noProof/>
@@ -6758,10 +6756,10 @@
           <wp:anchor distT="0" distB="0" distL="114300" distR="114300" simplePos="0" relativeHeight="251685888" behindDoc="1" locked="0" layoutInCell="1" allowOverlap="1">
             <wp:simplePos x="0" y="0"/>
             <wp:positionH relativeFrom="column">
-              <wp:posOffset>1143000</wp:posOffset>
+              <wp:posOffset>1133475</wp:posOffset>
             </wp:positionH>
             <wp:positionV relativeFrom="paragraph">
-              <wp:posOffset>0</wp:posOffset>
+              <wp:posOffset>88900</wp:posOffset>
             </wp:positionV>
             <wp:extent cx="3571875" cy="514350"/>
             <wp:effectExtent l="0" t="0" r="9525" b="0"/>
@@ -6810,6 +6808,1392 @@
           </wp:anchor>
         </w:drawing>
       </w:r>
+    </w:p>
+    <w:p>
+      <w:pPr>
+        <w:pStyle w:val="ListParagraph"/>
+        <w:ind w:left="1800"/>
+        <w:jc w:val="both"/>
+      </w:pPr>
+    </w:p>
+    <w:p>
+      <w:pPr>
+        <w:pStyle w:val="ListParagraph"/>
+        <w:ind w:left="1800"/>
+        <w:jc w:val="both"/>
+      </w:pPr>
+    </w:p>
+    <w:p>
+      <w:pPr>
+        <w:pStyle w:val="ListParagraph"/>
+        <w:ind w:left="1800"/>
+        <w:jc w:val="both"/>
+      </w:pPr>
+    </w:p>
+    <w:p>
+      <w:pPr>
+        <w:pStyle w:val="ListParagraph"/>
+        <w:ind w:left="1800"/>
+        <w:jc w:val="both"/>
+      </w:pPr>
+    </w:p>
+    <w:p>
+      <w:pPr>
+        <w:pStyle w:val="ListParagraph"/>
+        <w:ind w:left="1800"/>
+        <w:jc w:val="both"/>
+      </w:pPr>
+    </w:p>
+    <w:p>
+      <w:pPr>
+        <w:pStyle w:val="ListParagraph"/>
+        <w:ind w:left="1800"/>
+        <w:jc w:val="both"/>
+      </w:pPr>
+    </w:p>
+    <w:p>
+      <w:pPr>
+        <w:pStyle w:val="ListParagraph"/>
+        <w:ind w:left="1800"/>
+        <w:jc w:val="both"/>
+      </w:pPr>
+    </w:p>
+    <w:p>
+      <w:pPr>
+        <w:pStyle w:val="ListParagraph"/>
+        <w:ind w:left="1800"/>
+        <w:jc w:val="both"/>
+      </w:pPr>
+    </w:p>
+    <w:p>
+      <w:pPr>
+        <w:jc w:val="both"/>
+        <w:rPr>
+          <w:b/>
+        </w:rPr>
+      </w:pPr>
+      <w:r>
+        <w:rPr>
+          <w:b/>
+        </w:rPr>
+        <w:lastRenderedPageBreak/>
+        <w:t xml:space="preserve"> Start to create REDUX</w:t>
+      </w:r>
+      <w:r>
+        <w:rPr>
+          <w:b/>
+        </w:rPr>
+        <w:t xml:space="preserve"> component</w:t>
+      </w:r>
+      <w:r>
+        <w:rPr>
+          <w:b/>
+        </w:rPr>
+        <w:t xml:space="preserve"> (action, reducer, </w:t>
+      </w:r>
+      <w:proofErr w:type="spellStart"/>
+      <w:proofErr w:type="gramStart"/>
+      <w:r>
+        <w:rPr>
+          <w:b/>
+        </w:rPr>
+        <w:t>contants</w:t>
+      </w:r>
+      <w:proofErr w:type="spellEnd"/>
+      <w:proofErr w:type="gramEnd"/>
+      <w:r>
+        <w:rPr>
+          <w:b/>
+        </w:rPr>
+        <w:t>)</w:t>
+      </w:r>
+    </w:p>
+    <w:p>
+      <w:pPr>
+        <w:pStyle w:val="ListParagraph"/>
+        <w:ind w:left="1800"/>
+        <w:jc w:val="both"/>
+      </w:pPr>
+      <w:r>
+        <w:rPr>
+          <w:noProof/>
+          <w:lang w:eastAsia="en-PH"/>
+        </w:rPr>
+        <w:drawing>
+          <wp:anchor distT="0" distB="0" distL="114300" distR="114300" simplePos="0" relativeHeight="251687936" behindDoc="1" locked="0" layoutInCell="1" allowOverlap="1" wp14:anchorId="65F080C4" wp14:editId="5688DE5B">
+            <wp:simplePos x="0" y="0"/>
+            <wp:positionH relativeFrom="margin">
+              <wp:align>right</wp:align>
+            </wp:positionH>
+            <wp:positionV relativeFrom="paragraph">
+              <wp:posOffset>8255</wp:posOffset>
+            </wp:positionV>
+            <wp:extent cx="6858000" cy="1386205"/>
+            <wp:effectExtent l="0" t="0" r="0" b="4445"/>
+            <wp:wrapNone/>
+            <wp:docPr id="37" name="Picture 37"/>
+            <wp:cNvGraphicFramePr>
+              <a:graphicFrameLocks xmlns:a="http://schemas.openxmlformats.org/drawingml/2006/main" noChangeAspect="1"/>
+            </wp:cNvGraphicFramePr>
+            <a:graphic xmlns:a="http://schemas.openxmlformats.org/drawingml/2006/main">
+              <a:graphicData uri="http://schemas.openxmlformats.org/drawingml/2006/picture">
+                <pic:pic xmlns:pic="http://schemas.openxmlformats.org/drawingml/2006/picture">
+                  <pic:nvPicPr>
+                    <pic:cNvPr id="1" name=""/>
+                    <pic:cNvPicPr/>
+                  </pic:nvPicPr>
+                  <pic:blipFill>
+                    <a:blip r:embed="rId46">
+                      <a:extLst>
+                        <a:ext uri="{28A0092B-C50C-407E-A947-70E740481C1C}">
+                          <a14:useLocalDpi xmlns:a14="http://schemas.microsoft.com/office/drawing/2010/main" val="0"/>
+                        </a:ext>
+                      </a:extLst>
+                    </a:blip>
+                    <a:stretch>
+                      <a:fillRect/>
+                    </a:stretch>
+                  </pic:blipFill>
+                  <pic:spPr>
+                    <a:xfrm>
+                      <a:off x="0" y="0"/>
+                      <a:ext cx="6858000" cy="1386205"/>
+                    </a:xfrm>
+                    <a:prstGeom prst="rect">
+                      <a:avLst/>
+                    </a:prstGeom>
+                  </pic:spPr>
+                </pic:pic>
+              </a:graphicData>
+            </a:graphic>
+            <wp14:sizeRelH relativeFrom="page">
+              <wp14:pctWidth>0</wp14:pctWidth>
+            </wp14:sizeRelH>
+            <wp14:sizeRelV relativeFrom="page">
+              <wp14:pctHeight>0</wp14:pctHeight>
+            </wp14:sizeRelV>
+          </wp:anchor>
+        </w:drawing>
+      </w:r>
+    </w:p>
+    <w:p>
+      <w:pPr>
+        <w:pStyle w:val="ListParagraph"/>
+        <w:ind w:left="1800"/>
+        <w:jc w:val="both"/>
+      </w:pPr>
+    </w:p>
+    <w:p>
+      <w:pPr>
+        <w:pStyle w:val="ListParagraph"/>
+        <w:ind w:left="1800"/>
+        <w:jc w:val="both"/>
+      </w:pPr>
+    </w:p>
+    <w:p>
+      <w:pPr>
+        <w:pStyle w:val="ListParagraph"/>
+        <w:ind w:left="1800"/>
+        <w:jc w:val="both"/>
+      </w:pPr>
+    </w:p>
+    <w:p>
+      <w:pPr>
+        <w:pStyle w:val="ListParagraph"/>
+        <w:ind w:left="1800"/>
+        <w:jc w:val="both"/>
+      </w:pPr>
+    </w:p>
+    <w:p>
+      <w:pPr>
+        <w:pStyle w:val="ListParagraph"/>
+        <w:ind w:left="1800"/>
+        <w:jc w:val="both"/>
+      </w:pPr>
+    </w:p>
+    <w:p>
+      <w:pPr>
+        <w:pStyle w:val="ListParagraph"/>
+        <w:ind w:left="1800"/>
+        <w:jc w:val="both"/>
+      </w:pPr>
+    </w:p>
+    <w:p>
+      <w:pPr>
+        <w:pStyle w:val="ListParagraph"/>
+        <w:ind w:left="1800"/>
+        <w:jc w:val="both"/>
+      </w:pPr>
+    </w:p>
+    <w:p>
+      <w:pPr>
+        <w:jc w:val="both"/>
+      </w:pPr>
+      <w:r>
+        <w:t xml:space="preserve">Under </w:t>
+      </w:r>
+      <w:proofErr w:type="spellStart"/>
+      <w:r>
+        <w:t>src</w:t>
+      </w:r>
+      <w:proofErr w:type="spellEnd"/>
+      <w:r>
+        <w:t xml:space="preserve"> folder</w:t>
+      </w:r>
+      <w:r>
+        <w:t xml:space="preserve"> (</w:t>
+      </w:r>
+      <w:r>
+        <w:rPr>
+          <w:b/>
+        </w:rPr>
+        <w:t>action.js</w:t>
+      </w:r>
+      <w:r>
+        <w:t>)</w:t>
+      </w:r>
+    </w:p>
+    <w:p>
+      <w:pPr>
+        <w:jc w:val="both"/>
+      </w:pPr>
+      <w:r>
+        <w:rPr>
+          <w:noProof/>
+          <w:lang w:eastAsia="en-PH"/>
+        </w:rPr>
+        <w:drawing>
+          <wp:anchor distT="0" distB="0" distL="114300" distR="114300" simplePos="0" relativeHeight="251693056" behindDoc="1" locked="0" layoutInCell="1" allowOverlap="1">
+            <wp:simplePos x="0" y="0"/>
+            <wp:positionH relativeFrom="margin">
+              <wp:posOffset>381000</wp:posOffset>
+            </wp:positionH>
+            <wp:positionV relativeFrom="paragraph">
+              <wp:posOffset>83185</wp:posOffset>
+            </wp:positionV>
+            <wp:extent cx="4772025" cy="1724025"/>
+            <wp:effectExtent l="0" t="0" r="9525" b="9525"/>
+            <wp:wrapNone/>
+            <wp:docPr id="54" name="Picture 54"/>
+            <wp:cNvGraphicFramePr>
+              <a:graphicFrameLocks xmlns:a="http://schemas.openxmlformats.org/drawingml/2006/main" noChangeAspect="1"/>
+            </wp:cNvGraphicFramePr>
+            <a:graphic xmlns:a="http://schemas.openxmlformats.org/drawingml/2006/main">
+              <a:graphicData uri="http://schemas.openxmlformats.org/drawingml/2006/picture">
+                <pic:pic xmlns:pic="http://schemas.openxmlformats.org/drawingml/2006/picture">
+                  <pic:nvPicPr>
+                    <pic:cNvPr id="1" name=""/>
+                    <pic:cNvPicPr/>
+                  </pic:nvPicPr>
+                  <pic:blipFill>
+                    <a:blip r:embed="rId54">
+                      <a:extLst>
+                        <a:ext uri="{28A0092B-C50C-407E-A947-70E740481C1C}">
+                          <a14:useLocalDpi xmlns:a14="http://schemas.microsoft.com/office/drawing/2010/main" val="0"/>
+                        </a:ext>
+                      </a:extLst>
+                    </a:blip>
+                    <a:stretch>
+                      <a:fillRect/>
+                    </a:stretch>
+                  </pic:blipFill>
+                  <pic:spPr>
+                    <a:xfrm>
+                      <a:off x="0" y="0"/>
+                      <a:ext cx="4772025" cy="1724025"/>
+                    </a:xfrm>
+                    <a:prstGeom prst="rect">
+                      <a:avLst/>
+                    </a:prstGeom>
+                  </pic:spPr>
+                </pic:pic>
+              </a:graphicData>
+            </a:graphic>
+            <wp14:sizeRelH relativeFrom="page">
+              <wp14:pctWidth>0</wp14:pctWidth>
+            </wp14:sizeRelH>
+            <wp14:sizeRelV relativeFrom="page">
+              <wp14:pctHeight>0</wp14:pctHeight>
+            </wp14:sizeRelV>
+          </wp:anchor>
+        </w:drawing>
+      </w:r>
+    </w:p>
+    <w:p>
+      <w:pPr>
+        <w:jc w:val="both"/>
+      </w:pPr>
+    </w:p>
+    <w:p>
+      <w:pPr>
+        <w:jc w:val="both"/>
+      </w:pPr>
+    </w:p>
+    <w:p>
+      <w:pPr>
+        <w:jc w:val="both"/>
+      </w:pPr>
+    </w:p>
+    <w:p>
+      <w:pPr>
+        <w:jc w:val="both"/>
+      </w:pPr>
+    </w:p>
+    <w:p>
+      <w:pPr>
+        <w:jc w:val="both"/>
+      </w:pPr>
+    </w:p>
+    <w:p>
+      <w:pPr>
+        <w:jc w:val="both"/>
+      </w:pPr>
+    </w:p>
+    <w:p>
+      <w:pPr>
+        <w:jc w:val="both"/>
+      </w:pPr>
+      <w:r>
+        <w:rPr>
+          <w:noProof/>
+          <w:lang w:eastAsia="en-PH"/>
+        </w:rPr>
+        <w:drawing>
+          <wp:anchor distT="0" distB="0" distL="114300" distR="114300" simplePos="0" relativeHeight="251695104" behindDoc="1" locked="0" layoutInCell="1" allowOverlap="1">
+            <wp:simplePos x="0" y="0"/>
+            <wp:positionH relativeFrom="margin">
+              <wp:posOffset>419100</wp:posOffset>
+            </wp:positionH>
+            <wp:positionV relativeFrom="paragraph">
+              <wp:posOffset>141605</wp:posOffset>
+            </wp:positionV>
+            <wp:extent cx="3686175" cy="2000250"/>
+            <wp:effectExtent l="0" t="0" r="9525" b="0"/>
+            <wp:wrapNone/>
+            <wp:docPr id="56" name="Picture 56"/>
+            <wp:cNvGraphicFramePr>
+              <a:graphicFrameLocks xmlns:a="http://schemas.openxmlformats.org/drawingml/2006/main" noChangeAspect="1"/>
+            </wp:cNvGraphicFramePr>
+            <a:graphic xmlns:a="http://schemas.openxmlformats.org/drawingml/2006/main">
+              <a:graphicData uri="http://schemas.openxmlformats.org/drawingml/2006/picture">
+                <pic:pic xmlns:pic="http://schemas.openxmlformats.org/drawingml/2006/picture">
+                  <pic:nvPicPr>
+                    <pic:cNvPr id="1" name=""/>
+                    <pic:cNvPicPr/>
+                  </pic:nvPicPr>
+                  <pic:blipFill>
+                    <a:blip r:embed="rId55">
+                      <a:extLst>
+                        <a:ext uri="{28A0092B-C50C-407E-A947-70E740481C1C}">
+                          <a14:useLocalDpi xmlns:a14="http://schemas.microsoft.com/office/drawing/2010/main" val="0"/>
+                        </a:ext>
+                      </a:extLst>
+                    </a:blip>
+                    <a:stretch>
+                      <a:fillRect/>
+                    </a:stretch>
+                  </pic:blipFill>
+                  <pic:spPr>
+                    <a:xfrm>
+                      <a:off x="0" y="0"/>
+                      <a:ext cx="3686175" cy="2000250"/>
+                    </a:xfrm>
+                    <a:prstGeom prst="rect">
+                      <a:avLst/>
+                    </a:prstGeom>
+                  </pic:spPr>
+                </pic:pic>
+              </a:graphicData>
+            </a:graphic>
+            <wp14:sizeRelH relativeFrom="page">
+              <wp14:pctWidth>0</wp14:pctWidth>
+            </wp14:sizeRelH>
+            <wp14:sizeRelV relativeFrom="page">
+              <wp14:pctHeight>0</wp14:pctHeight>
+            </wp14:sizeRelV>
+          </wp:anchor>
+        </w:drawing>
+      </w:r>
+      <w:proofErr w:type="gramStart"/>
+      <w:r>
+        <w:t>or</w:t>
+      </w:r>
+      <w:proofErr w:type="gramEnd"/>
+    </w:p>
+    <w:p>
+      <w:pPr>
+        <w:jc w:val="both"/>
+      </w:pPr>
+    </w:p>
+    <w:p>
+      <w:pPr>
+        <w:jc w:val="both"/>
+      </w:pPr>
+    </w:p>
+    <w:p>
+      <w:pPr>
+        <w:jc w:val="both"/>
+      </w:pPr>
+    </w:p>
+    <w:p>
+      <w:pPr>
+        <w:jc w:val="both"/>
+      </w:pPr>
+    </w:p>
+    <w:p>
+      <w:pPr>
+        <w:jc w:val="both"/>
+      </w:pPr>
+    </w:p>
+    <w:p>
+      <w:pPr>
+        <w:jc w:val="both"/>
+      </w:pPr>
+    </w:p>
+    <w:p>
+      <w:pPr>
+        <w:jc w:val="both"/>
+      </w:pPr>
+    </w:p>
+    <w:p>
+      <w:pPr>
+        <w:jc w:val="both"/>
+      </w:pPr>
+      <w:r>
+        <w:rPr>
+          <w:noProof/>
+          <w:lang w:eastAsia="en-PH"/>
+        </w:rPr>
+        <w:drawing>
+          <wp:anchor distT="0" distB="0" distL="114300" distR="114300" simplePos="0" relativeHeight="251689984" behindDoc="1" locked="0" layoutInCell="1" allowOverlap="1">
+            <wp:simplePos x="0" y="0"/>
+            <wp:positionH relativeFrom="margin">
+              <wp:align>left</wp:align>
+            </wp:positionH>
+            <wp:positionV relativeFrom="paragraph">
+              <wp:posOffset>283845</wp:posOffset>
+            </wp:positionV>
+            <wp:extent cx="5848350" cy="2570800"/>
+            <wp:effectExtent l="0" t="0" r="0" b="1270"/>
+            <wp:wrapNone/>
+            <wp:docPr id="44" name="Picture 44"/>
+            <wp:cNvGraphicFramePr>
+              <a:graphicFrameLocks xmlns:a="http://schemas.openxmlformats.org/drawingml/2006/main" noChangeAspect="1"/>
+            </wp:cNvGraphicFramePr>
+            <a:graphic xmlns:a="http://schemas.openxmlformats.org/drawingml/2006/main">
+              <a:graphicData uri="http://schemas.openxmlformats.org/drawingml/2006/picture">
+                <pic:pic xmlns:pic="http://schemas.openxmlformats.org/drawingml/2006/picture">
+                  <pic:nvPicPr>
+                    <pic:cNvPr id="1" name=""/>
+                    <pic:cNvPicPr/>
+                  </pic:nvPicPr>
+                  <pic:blipFill>
+                    <a:blip r:embed="rId56">
+                      <a:extLst>
+                        <a:ext uri="{28A0092B-C50C-407E-A947-70E740481C1C}">
+                          <a14:useLocalDpi xmlns:a14="http://schemas.microsoft.com/office/drawing/2010/main" val="0"/>
+                        </a:ext>
+                      </a:extLst>
+                    </a:blip>
+                    <a:stretch>
+                      <a:fillRect/>
+                    </a:stretch>
+                  </pic:blipFill>
+                  <pic:spPr>
+                    <a:xfrm>
+                      <a:off x="0" y="0"/>
+                      <a:ext cx="5870788" cy="2580663"/>
+                    </a:xfrm>
+                    <a:prstGeom prst="rect">
+                      <a:avLst/>
+                    </a:prstGeom>
+                  </pic:spPr>
+                </pic:pic>
+              </a:graphicData>
+            </a:graphic>
+            <wp14:sizeRelH relativeFrom="page">
+              <wp14:pctWidth>0</wp14:pctWidth>
+            </wp14:sizeRelH>
+            <wp14:sizeRelV relativeFrom="page">
+              <wp14:pctHeight>0</wp14:pctHeight>
+            </wp14:sizeRelV>
+          </wp:anchor>
+        </w:drawing>
+      </w:r>
+      <w:r>
+        <w:t xml:space="preserve">Under </w:t>
+      </w:r>
+      <w:proofErr w:type="spellStart"/>
+      <w:r>
+        <w:t>src</w:t>
+      </w:r>
+      <w:proofErr w:type="spellEnd"/>
+      <w:r>
+        <w:t xml:space="preserve"> folder (</w:t>
+      </w:r>
+      <w:r>
+        <w:rPr>
+          <w:b/>
+        </w:rPr>
+        <w:t>reducers</w:t>
+      </w:r>
+      <w:r>
+        <w:rPr>
+          <w:b/>
+        </w:rPr>
+        <w:t>.js</w:t>
+      </w:r>
+      <w:r>
+        <w:t>)</w:t>
+      </w:r>
+    </w:p>
+    <w:p>
+      <w:pPr>
+        <w:jc w:val="both"/>
+      </w:pPr>
+    </w:p>
+    <w:p>
+      <w:pPr>
+        <w:jc w:val="both"/>
+      </w:pPr>
+    </w:p>
+    <w:p>
+      <w:pPr>
+        <w:jc w:val="both"/>
+      </w:pPr>
+    </w:p>
+    <w:p>
+      <w:pPr>
+        <w:jc w:val="both"/>
+      </w:pPr>
+    </w:p>
+    <w:p>
+      <w:pPr>
+        <w:jc w:val="both"/>
+      </w:pPr>
+    </w:p>
+    <w:p>
+      <w:pPr>
+        <w:jc w:val="both"/>
+      </w:pPr>
+    </w:p>
+    <w:p>
+      <w:pPr>
+        <w:jc w:val="both"/>
+      </w:pPr>
+    </w:p>
+    <w:p>
+      <w:pPr>
+        <w:jc w:val="both"/>
+      </w:pPr>
+    </w:p>
+    <w:p>
+      <w:pPr>
+        <w:jc w:val="both"/>
+      </w:pPr>
+      <w:r>
+        <w:lastRenderedPageBreak/>
+        <w:t xml:space="preserve">Under </w:t>
+      </w:r>
+      <w:proofErr w:type="spellStart"/>
+      <w:r>
+        <w:t>src</w:t>
+      </w:r>
+      <w:proofErr w:type="spellEnd"/>
+      <w:r>
+        <w:t xml:space="preserve"> folder (</w:t>
+      </w:r>
+      <w:r>
+        <w:rPr>
+          <w:b/>
+        </w:rPr>
+        <w:t>constants</w:t>
+      </w:r>
+      <w:r>
+        <w:rPr>
+          <w:b/>
+        </w:rPr>
+        <w:t>.js</w:t>
+      </w:r>
+      <w:r>
+        <w:t>)</w:t>
+      </w:r>
+    </w:p>
+    <w:p>
+      <w:pPr>
+        <w:jc w:val="both"/>
+      </w:pPr>
+      <w:r>
+        <w:rPr>
+          <w:noProof/>
+          <w:lang w:eastAsia="en-PH"/>
+        </w:rPr>
+        <w:drawing>
+          <wp:anchor distT="0" distB="0" distL="114300" distR="114300" simplePos="0" relativeHeight="251691008" behindDoc="1" locked="0" layoutInCell="1" allowOverlap="1">
+            <wp:simplePos x="0" y="0"/>
+            <wp:positionH relativeFrom="column">
+              <wp:posOffset>0</wp:posOffset>
+            </wp:positionH>
+            <wp:positionV relativeFrom="paragraph">
+              <wp:posOffset>-2540</wp:posOffset>
+            </wp:positionV>
+            <wp:extent cx="6438900" cy="561975"/>
+            <wp:effectExtent l="0" t="0" r="0" b="9525"/>
+            <wp:wrapNone/>
+            <wp:docPr id="52" name="Picture 52"/>
+            <wp:cNvGraphicFramePr>
+              <a:graphicFrameLocks xmlns:a="http://schemas.openxmlformats.org/drawingml/2006/main" noChangeAspect="1"/>
+            </wp:cNvGraphicFramePr>
+            <a:graphic xmlns:a="http://schemas.openxmlformats.org/drawingml/2006/main">
+              <a:graphicData uri="http://schemas.openxmlformats.org/drawingml/2006/picture">
+                <pic:pic xmlns:pic="http://schemas.openxmlformats.org/drawingml/2006/picture">
+                  <pic:nvPicPr>
+                    <pic:cNvPr id="1" name=""/>
+                    <pic:cNvPicPr/>
+                  </pic:nvPicPr>
+                  <pic:blipFill>
+                    <a:blip r:embed="rId57">
+                      <a:extLst>
+                        <a:ext uri="{28A0092B-C50C-407E-A947-70E740481C1C}">
+                          <a14:useLocalDpi xmlns:a14="http://schemas.microsoft.com/office/drawing/2010/main" val="0"/>
+                        </a:ext>
+                      </a:extLst>
+                    </a:blip>
+                    <a:stretch>
+                      <a:fillRect/>
+                    </a:stretch>
+                  </pic:blipFill>
+                  <pic:spPr>
+                    <a:xfrm>
+                      <a:off x="0" y="0"/>
+                      <a:ext cx="6438900" cy="561975"/>
+                    </a:xfrm>
+                    <a:prstGeom prst="rect">
+                      <a:avLst/>
+                    </a:prstGeom>
+                  </pic:spPr>
+                </pic:pic>
+              </a:graphicData>
+            </a:graphic>
+            <wp14:sizeRelH relativeFrom="page">
+              <wp14:pctWidth>0</wp14:pctWidth>
+            </wp14:sizeRelH>
+            <wp14:sizeRelV relativeFrom="page">
+              <wp14:pctHeight>0</wp14:pctHeight>
+            </wp14:sizeRelV>
+          </wp:anchor>
+        </w:drawing>
+      </w:r>
+    </w:p>
+    <w:p>
+      <w:pPr>
+        <w:jc w:val="both"/>
+      </w:pPr>
+    </w:p>
+    <w:p>
+      <w:pPr>
+        <w:jc w:val="both"/>
+      </w:pPr>
+    </w:p>
+    <w:p>
+      <w:pPr>
+        <w:jc w:val="both"/>
+        <w:rPr>
+          <w:b/>
+        </w:rPr>
+      </w:pPr>
+      <w:r>
+        <w:rPr>
+          <w:b/>
+        </w:rPr>
+        <w:t>Connecting REDUX components to the App project</w:t>
+      </w:r>
+    </w:p>
+    <w:p>
+      <w:pPr>
+        <w:jc w:val="both"/>
+        <w:rPr>
+          <w:b/>
+        </w:rPr>
+      </w:pPr>
+      <w:r>
+        <w:rPr>
+          <w:noProof/>
+          <w:lang w:eastAsia="en-PH"/>
+        </w:rPr>
+        <w:drawing>
+          <wp:anchor distT="0" distB="0" distL="114300" distR="114300" simplePos="0" relativeHeight="251692032" behindDoc="1" locked="0" layoutInCell="1" allowOverlap="1">
+            <wp:simplePos x="0" y="0"/>
+            <wp:positionH relativeFrom="column">
+              <wp:posOffset>0</wp:posOffset>
+            </wp:positionH>
+            <wp:positionV relativeFrom="paragraph">
+              <wp:posOffset>0</wp:posOffset>
+            </wp:positionV>
+            <wp:extent cx="6858000" cy="3980815"/>
+            <wp:effectExtent l="0" t="0" r="0" b="635"/>
+            <wp:wrapNone/>
+            <wp:docPr id="53" name="Picture 53"/>
+            <wp:cNvGraphicFramePr>
+              <a:graphicFrameLocks xmlns:a="http://schemas.openxmlformats.org/drawingml/2006/main" noChangeAspect="1"/>
+            </wp:cNvGraphicFramePr>
+            <a:graphic xmlns:a="http://schemas.openxmlformats.org/drawingml/2006/main">
+              <a:graphicData uri="http://schemas.openxmlformats.org/drawingml/2006/picture">
+                <pic:pic xmlns:pic="http://schemas.openxmlformats.org/drawingml/2006/picture">
+                  <pic:nvPicPr>
+                    <pic:cNvPr id="1" name=""/>
+                    <pic:cNvPicPr/>
+                  </pic:nvPicPr>
+                  <pic:blipFill>
+                    <a:blip r:embed="rId58">
+                      <a:extLst>
+                        <a:ext uri="{28A0092B-C50C-407E-A947-70E740481C1C}">
+                          <a14:useLocalDpi xmlns:a14="http://schemas.microsoft.com/office/drawing/2010/main" val="0"/>
+                        </a:ext>
+                      </a:extLst>
+                    </a:blip>
+                    <a:stretch>
+                      <a:fillRect/>
+                    </a:stretch>
+                  </pic:blipFill>
+                  <pic:spPr>
+                    <a:xfrm>
+                      <a:off x="0" y="0"/>
+                      <a:ext cx="6858000" cy="3980815"/>
+                    </a:xfrm>
+                    <a:prstGeom prst="rect">
+                      <a:avLst/>
+                    </a:prstGeom>
+                  </pic:spPr>
+                </pic:pic>
+              </a:graphicData>
+            </a:graphic>
+            <wp14:sizeRelH relativeFrom="page">
+              <wp14:pctWidth>0</wp14:pctWidth>
+            </wp14:sizeRelH>
+            <wp14:sizeRelV relativeFrom="page">
+              <wp14:pctHeight>0</wp14:pctHeight>
+            </wp14:sizeRelV>
+          </wp:anchor>
+        </w:drawing>
+      </w:r>
+    </w:p>
+    <w:p>
+      <w:pPr>
+        <w:jc w:val="both"/>
+      </w:pPr>
+    </w:p>
+    <w:p>
+      <w:pPr>
+        <w:jc w:val="both"/>
+      </w:pPr>
+    </w:p>
+    <w:p>
+      <w:pPr>
+        <w:jc w:val="both"/>
+      </w:pPr>
+    </w:p>
+    <w:p>
+      <w:pPr>
+        <w:jc w:val="both"/>
+      </w:pPr>
+    </w:p>
+    <w:p>
+      <w:pPr>
+        <w:jc w:val="both"/>
+      </w:pPr>
+    </w:p>
+    <w:p>
+      <w:pPr>
+        <w:jc w:val="both"/>
+      </w:pPr>
+    </w:p>
+    <w:p>
+      <w:pPr>
+        <w:jc w:val="both"/>
+      </w:pPr>
+    </w:p>
+    <w:p>
+      <w:pPr>
+        <w:jc w:val="both"/>
+      </w:pPr>
+    </w:p>
+    <w:p>
+      <w:pPr>
+        <w:jc w:val="both"/>
+      </w:pPr>
+    </w:p>
+    <w:p>
+      <w:pPr>
+        <w:jc w:val="both"/>
+      </w:pPr>
+    </w:p>
+    <w:p>
+      <w:pPr>
+        <w:jc w:val="both"/>
+      </w:pPr>
+    </w:p>
+    <w:p>
+      <w:pPr>
+        <w:jc w:val="both"/>
+      </w:pPr>
+    </w:p>
+    <w:p>
+      <w:pPr>
+        <w:jc w:val="both"/>
+      </w:pPr>
+    </w:p>
+    <w:p>
+      <w:pPr>
+        <w:jc w:val="both"/>
+      </w:pPr>
+      <w:r>
+        <w:t>Notice</w:t>
+      </w:r>
+      <w:r>
+        <w:t xml:space="preserve">d that </w:t>
+      </w:r>
+      <w:r>
+        <w:t>the new component “Provider” was used to wrap the “App”</w:t>
+      </w:r>
+    </w:p>
+    <w:p>
+      <w:pPr>
+        <w:jc w:val="both"/>
+      </w:pPr>
+    </w:p>
+    <w:p>
+      <w:pPr>
+        <w:jc w:val="both"/>
+      </w:pPr>
+    </w:p>
+    <w:p>
+      <w:pPr>
+        <w:jc w:val="both"/>
+      </w:pPr>
+    </w:p>
+    <w:p>
+      <w:pPr>
+        <w:jc w:val="both"/>
+      </w:pPr>
+    </w:p>
+    <w:p>
+      <w:pPr>
+        <w:jc w:val="both"/>
+      </w:pPr>
+    </w:p>
+    <w:p>
+      <w:pPr>
+        <w:jc w:val="both"/>
+      </w:pPr>
+    </w:p>
+    <w:p>
+      <w:pPr>
+        <w:jc w:val="both"/>
+      </w:pPr>
+    </w:p>
+    <w:p>
+      <w:pPr>
+        <w:jc w:val="both"/>
+      </w:pPr>
+    </w:p>
+    <w:p>
+      <w:pPr>
+        <w:jc w:val="both"/>
+      </w:pPr>
+    </w:p>
+    <w:p>
+      <w:pPr>
+        <w:jc w:val="both"/>
+      </w:pPr>
+    </w:p>
+    <w:p>
+      <w:pPr>
+        <w:jc w:val="both"/>
+      </w:pPr>
+    </w:p>
+    <w:p>
+      <w:pPr>
+        <w:jc w:val="both"/>
+      </w:pPr>
+    </w:p>
+    <w:p>
+      <w:pPr>
+        <w:jc w:val="both"/>
+      </w:pPr>
+      <w:r>
+        <w:rPr>
+          <w:noProof/>
+          <w:lang w:eastAsia="en-PH"/>
+        </w:rPr>
+        <w:lastRenderedPageBreak/>
+        <w:drawing>
+          <wp:anchor distT="0" distB="0" distL="114300" distR="114300" simplePos="0" relativeHeight="251694080" behindDoc="1" locked="0" layoutInCell="1" allowOverlap="1">
+            <wp:simplePos x="0" y="0"/>
+            <wp:positionH relativeFrom="column">
+              <wp:posOffset>438150</wp:posOffset>
+            </wp:positionH>
+            <wp:positionV relativeFrom="paragraph">
+              <wp:posOffset>190500</wp:posOffset>
+            </wp:positionV>
+            <wp:extent cx="5638800" cy="9020175"/>
+            <wp:effectExtent l="0" t="0" r="0" b="9525"/>
+            <wp:wrapNone/>
+            <wp:docPr id="55" name="Picture 55"/>
+            <wp:cNvGraphicFramePr>
+              <a:graphicFrameLocks xmlns:a="http://schemas.openxmlformats.org/drawingml/2006/main" noChangeAspect="1"/>
+            </wp:cNvGraphicFramePr>
+            <a:graphic xmlns:a="http://schemas.openxmlformats.org/drawingml/2006/main">
+              <a:graphicData uri="http://schemas.openxmlformats.org/drawingml/2006/picture">
+                <pic:pic xmlns:pic="http://schemas.openxmlformats.org/drawingml/2006/picture">
+                  <pic:nvPicPr>
+                    <pic:cNvPr id="1" name=""/>
+                    <pic:cNvPicPr/>
+                  </pic:nvPicPr>
+                  <pic:blipFill>
+                    <a:blip r:embed="rId59">
+                      <a:extLst>
+                        <a:ext uri="{28A0092B-C50C-407E-A947-70E740481C1C}">
+                          <a14:useLocalDpi xmlns:a14="http://schemas.microsoft.com/office/drawing/2010/main" val="0"/>
+                        </a:ext>
+                      </a:extLst>
+                    </a:blip>
+                    <a:stretch>
+                      <a:fillRect/>
+                    </a:stretch>
+                  </pic:blipFill>
+                  <pic:spPr>
+                    <a:xfrm>
+                      <a:off x="0" y="0"/>
+                      <a:ext cx="5638800" cy="9020175"/>
+                    </a:xfrm>
+                    <a:prstGeom prst="rect">
+                      <a:avLst/>
+                    </a:prstGeom>
+                  </pic:spPr>
+                </pic:pic>
+              </a:graphicData>
+            </a:graphic>
+            <wp14:sizeRelH relativeFrom="page">
+              <wp14:pctWidth>0</wp14:pctWidth>
+            </wp14:sizeRelH>
+            <wp14:sizeRelV relativeFrom="page">
+              <wp14:pctHeight>0</wp14:pctHeight>
+            </wp14:sizeRelV>
+          </wp:anchor>
+        </w:drawing>
+      </w:r>
+      <w:r>
+        <w:t>Here is the updated “App.js” file</w:t>
+      </w:r>
+      <w:r>
+        <w:t xml:space="preserve"> (</w:t>
+      </w:r>
+      <w:r>
+        <w:rPr>
+          <w:b/>
+        </w:rPr>
+        <w:t xml:space="preserve">connect React-App </w:t>
+      </w:r>
+      <w:r>
+        <w:rPr>
+          <w:b/>
+        </w:rPr>
+        <w:t>using</w:t>
+      </w:r>
+      <w:r>
+        <w:rPr>
+          <w:b/>
+        </w:rPr>
+        <w:t xml:space="preserve"> REDUX, there is no </w:t>
+      </w:r>
+      <w:proofErr w:type="spellStart"/>
+      <w:r>
+        <w:rPr>
+          <w:b/>
+        </w:rPr>
+        <w:t>searchfield</w:t>
+      </w:r>
+      <w:proofErr w:type="spellEnd"/>
+      <w:r>
+        <w:rPr>
+          <w:b/>
+        </w:rPr>
+        <w:t xml:space="preserve"> state</w:t>
+      </w:r>
+      <w:r>
+        <w:t>)</w:t>
+      </w:r>
+    </w:p>
+    <w:p>
+      <w:pPr>
+        <w:jc w:val="both"/>
+      </w:pPr>
+    </w:p>
+    <w:p>
+      <w:pPr>
+        <w:jc w:val="both"/>
+      </w:pPr>
+    </w:p>
+    <w:p>
+      <w:pPr>
+        <w:jc w:val="both"/>
+      </w:pPr>
+    </w:p>
+    <w:p>
+      <w:pPr>
+        <w:jc w:val="both"/>
+      </w:pPr>
+    </w:p>
+    <w:p>
+      <w:pPr>
+        <w:jc w:val="both"/>
+      </w:pPr>
+    </w:p>
+    <w:p>
+      <w:pPr>
+        <w:jc w:val="both"/>
+      </w:pPr>
+    </w:p>
+    <w:p>
+      <w:pPr>
+        <w:jc w:val="both"/>
+      </w:pPr>
+    </w:p>
+    <w:p>
+      <w:pPr>
+        <w:jc w:val="both"/>
+      </w:pPr>
+    </w:p>
+    <w:p>
+      <w:pPr>
+        <w:jc w:val="both"/>
+      </w:pPr>
+    </w:p>
+    <w:p>
+      <w:pPr>
+        <w:jc w:val="both"/>
+      </w:pPr>
+    </w:p>
+    <w:p>
+      <w:pPr>
+        <w:jc w:val="both"/>
+      </w:pPr>
+    </w:p>
+    <w:p>
+      <w:pPr>
+        <w:jc w:val="both"/>
+      </w:pPr>
+    </w:p>
+    <w:p>
+      <w:pPr>
+        <w:jc w:val="both"/>
+      </w:pPr>
+    </w:p>
+    <w:p>
+      <w:pPr>
+        <w:jc w:val="both"/>
+      </w:pPr>
+    </w:p>
+    <w:p>
+      <w:pPr>
+        <w:jc w:val="both"/>
+      </w:pPr>
+    </w:p>
+    <w:p>
+      <w:pPr>
+        <w:jc w:val="both"/>
+      </w:pPr>
+    </w:p>
+    <w:p>
+      <w:pPr>
+        <w:jc w:val="both"/>
+      </w:pPr>
+    </w:p>
+    <w:p>
+      <w:pPr>
+        <w:jc w:val="both"/>
+      </w:pPr>
+    </w:p>
+    <w:p>
+      <w:pPr>
+        <w:jc w:val="both"/>
+      </w:pPr>
+    </w:p>
+    <w:p>
+      <w:pPr>
+        <w:jc w:val="both"/>
+      </w:pPr>
+    </w:p>
+    <w:p>
+      <w:pPr>
+        <w:jc w:val="both"/>
+      </w:pPr>
+    </w:p>
+    <w:p>
+      <w:pPr>
+        <w:jc w:val="both"/>
+      </w:pPr>
+    </w:p>
+    <w:p>
+      <w:pPr>
+        <w:jc w:val="both"/>
+      </w:pPr>
+    </w:p>
+    <w:p>
+      <w:pPr>
+        <w:jc w:val="both"/>
+      </w:pPr>
+    </w:p>
+    <w:p>
+      <w:pPr>
+        <w:jc w:val="both"/>
+      </w:pPr>
+    </w:p>
+    <w:p>
+      <w:pPr>
+        <w:jc w:val="both"/>
+      </w:pPr>
+    </w:p>
+    <w:p>
+      <w:pPr>
+        <w:jc w:val="both"/>
+      </w:pPr>
+    </w:p>
+    <w:p>
+      <w:pPr>
+        <w:jc w:val="both"/>
+      </w:pPr>
+    </w:p>
+    <w:p>
+      <w:pPr>
+        <w:jc w:val="both"/>
+      </w:pPr>
+    </w:p>
+    <w:p>
+      <w:pPr>
+        <w:jc w:val="both"/>
+      </w:pPr>
+    </w:p>
+    <w:p>
+      <w:pPr>
+        <w:jc w:val="both"/>
+      </w:pPr>
+    </w:p>
+    <w:p>
+      <w:pPr>
+        <w:jc w:val="both"/>
+      </w:pPr>
+      <w:r>
+        <w:rPr>
+          <w:b/>
+        </w:rPr>
+        <w:lastRenderedPageBreak/>
+        <w:t>MIDDLE</w:t>
+      </w:r>
+      <w:r>
+        <w:rPr>
+          <w:b/>
+        </w:rPr>
+        <w:t>WARE</w:t>
+      </w:r>
+      <w:r>
+        <w:rPr>
+          <w:b/>
+        </w:rPr>
+        <w:t xml:space="preserve"> – </w:t>
+      </w:r>
+      <w:r>
+        <w:t>use to get and listen what the input is about.</w:t>
+      </w:r>
+    </w:p>
+    <w:p>
+      <w:pPr>
+        <w:jc w:val="both"/>
+      </w:pPr>
+      <w:r>
+        <w:rPr>
+          <w:noProof/>
+          <w:lang w:eastAsia="en-PH"/>
+        </w:rPr>
+        <w:drawing>
+          <wp:anchor distT="0" distB="0" distL="114300" distR="114300" simplePos="0" relativeHeight="251696128" behindDoc="1" locked="0" layoutInCell="1" allowOverlap="1">
+            <wp:simplePos x="0" y="0"/>
+            <wp:positionH relativeFrom="column">
+              <wp:posOffset>0</wp:posOffset>
+            </wp:positionH>
+            <wp:positionV relativeFrom="paragraph">
+              <wp:posOffset>0</wp:posOffset>
+            </wp:positionV>
+            <wp:extent cx="6858000" cy="2543810"/>
+            <wp:effectExtent l="0" t="0" r="0" b="8890"/>
+            <wp:wrapNone/>
+            <wp:docPr id="57" name="Picture 57"/>
+            <wp:cNvGraphicFramePr>
+              <a:graphicFrameLocks xmlns:a="http://schemas.openxmlformats.org/drawingml/2006/main" noChangeAspect="1"/>
+            </wp:cNvGraphicFramePr>
+            <a:graphic xmlns:a="http://schemas.openxmlformats.org/drawingml/2006/main">
+              <a:graphicData uri="http://schemas.openxmlformats.org/drawingml/2006/picture">
+                <pic:pic xmlns:pic="http://schemas.openxmlformats.org/drawingml/2006/picture">
+                  <pic:nvPicPr>
+                    <pic:cNvPr id="1" name=""/>
+                    <pic:cNvPicPr/>
+                  </pic:nvPicPr>
+                  <pic:blipFill>
+                    <a:blip r:embed="rId60">
+                      <a:extLst>
+                        <a:ext uri="{28A0092B-C50C-407E-A947-70E740481C1C}">
+                          <a14:useLocalDpi xmlns:a14="http://schemas.microsoft.com/office/drawing/2010/main" val="0"/>
+                        </a:ext>
+                      </a:extLst>
+                    </a:blip>
+                    <a:stretch>
+                      <a:fillRect/>
+                    </a:stretch>
+                  </pic:blipFill>
+                  <pic:spPr>
+                    <a:xfrm>
+                      <a:off x="0" y="0"/>
+                      <a:ext cx="6858000" cy="2543810"/>
+                    </a:xfrm>
+                    <a:prstGeom prst="rect">
+                      <a:avLst/>
+                    </a:prstGeom>
+                  </pic:spPr>
+                </pic:pic>
+              </a:graphicData>
+            </a:graphic>
+            <wp14:sizeRelH relativeFrom="page">
+              <wp14:pctWidth>0</wp14:pctWidth>
+            </wp14:sizeRelH>
+            <wp14:sizeRelV relativeFrom="page">
+              <wp14:pctHeight>0</wp14:pctHeight>
+            </wp14:sizeRelV>
+          </wp:anchor>
+        </w:drawing>
+      </w:r>
+    </w:p>
+    <w:p>
+      <w:pPr>
+        <w:jc w:val="both"/>
+      </w:pPr>
+    </w:p>
+    <w:p>
+      <w:pPr>
+        <w:jc w:val="both"/>
+      </w:pPr>
+    </w:p>
+    <w:p>
+      <w:pPr>
+        <w:jc w:val="both"/>
+      </w:pPr>
+    </w:p>
+    <w:p>
+      <w:pPr>
+        <w:jc w:val="both"/>
+      </w:pPr>
+    </w:p>
+    <w:p>
+      <w:pPr>
+        <w:jc w:val="both"/>
+      </w:pPr>
+    </w:p>
+    <w:p>
+      <w:pPr>
+        <w:jc w:val="both"/>
+      </w:pPr>
+    </w:p>
+    <w:p>
+      <w:pPr>
+        <w:jc w:val="both"/>
+      </w:pPr>
+    </w:p>
+    <w:p>
+      <w:pPr>
+        <w:jc w:val="both"/>
+      </w:pPr>
+    </w:p>
+    <w:p>
+      <w:pPr>
+        <w:jc w:val="both"/>
+      </w:pPr>
+      <w:r>
+        <w:t>To install “</w:t>
+      </w:r>
+      <w:r>
+        <w:rPr>
+          <w:b/>
+        </w:rPr>
+        <w:t>middleware</w:t>
+      </w:r>
+      <w:r>
+        <w:rPr>
+          <w:b/>
+        </w:rPr>
+        <w:t>”</w:t>
+      </w:r>
+      <w:r>
+        <w:rPr>
+          <w:b/>
+        </w:rPr>
+        <w:t xml:space="preserve"> – </w:t>
+      </w:r>
+      <w:proofErr w:type="spellStart"/>
+      <w:r>
+        <w:t>npm</w:t>
+      </w:r>
+      <w:proofErr w:type="spellEnd"/>
+      <w:r>
+        <w:t xml:space="preserve"> install redux-logger</w:t>
+      </w:r>
+    </w:p>
+    <w:p>
+      <w:pPr>
+        <w:jc w:val="both"/>
+      </w:pPr>
+      <w:r>
+        <w:rPr>
+          <w:noProof/>
+          <w:lang w:eastAsia="en-PH"/>
+        </w:rPr>
+        <w:drawing>
+          <wp:inline distT="0" distB="0" distL="0" distR="0" wp14:anchorId="73CA5B6E" wp14:editId="0847872F">
+            <wp:extent cx="1885950" cy="381000"/>
+            <wp:effectExtent l="0" t="0" r="0" b="0"/>
+            <wp:docPr id="58" name="Picture 58"/>
+            <wp:cNvGraphicFramePr>
+              <a:graphicFrameLocks xmlns:a="http://schemas.openxmlformats.org/drawingml/2006/main" noChangeAspect="1"/>
+            </wp:cNvGraphicFramePr>
+            <a:graphic xmlns:a="http://schemas.openxmlformats.org/drawingml/2006/main">
+              <a:graphicData uri="http://schemas.openxmlformats.org/drawingml/2006/picture">
+                <pic:pic xmlns:pic="http://schemas.openxmlformats.org/drawingml/2006/picture">
+                  <pic:nvPicPr>
+                    <pic:cNvPr id="1" name=""/>
+                    <pic:cNvPicPr/>
+                  </pic:nvPicPr>
+                  <pic:blipFill>
+                    <a:blip r:embed="rId61"/>
+                    <a:stretch>
+                      <a:fillRect/>
+                    </a:stretch>
+                  </pic:blipFill>
+                  <pic:spPr>
+                    <a:xfrm>
+                      <a:off x="0" y="0"/>
+                      <a:ext cx="1885950" cy="381000"/>
+                    </a:xfrm>
+                    <a:prstGeom prst="rect">
+                      <a:avLst/>
+                    </a:prstGeom>
+                  </pic:spPr>
+                </pic:pic>
+              </a:graphicData>
+            </a:graphic>
+          </wp:inline>
+        </w:drawing>
+      </w:r>
+      <w:bookmarkStart w:id="0" w:name="_GoBack"/>
+      <w:bookmarkEnd w:id="0"/>
     </w:p>
     <w:sectPr>
       <w:pgSz w:w="12240" w:h="15840"/>

</xml_diff>